<commit_message>
UC tổng quan & đặc tả
UC tổng quan & đặc tả
</commit_message>
<xml_diff>
--- a/RequirementAnalysis/Đặc tả UC Quản lý  hóa đơn.docx
+++ b/RequirementAnalysis/Đặc tả UC Quản lý  hóa đơn.docx
@@ -31,6 +31,12 @@
             <w:r>
               <w:rPr>
                 <w:rFonts w:ascii="Arial" w:hAnsi="Arial" w:cs="Arial"/>
+              </w:rPr>
+              <w:br w:type="page"/>
+            </w:r>
+            <w:r>
+              <w:rPr>
+                <w:rFonts w:ascii="Arial" w:hAnsi="Arial" w:cs="Arial"/>
                 <w:lang w:val="en-US"/>
               </w:rPr>
               <w:t>Mã Use case</w:t>
@@ -92,7 +98,7 @@
                 <w:rFonts w:ascii="Arial" w:hAnsi="Arial" w:cs="Arial"/>
                 <w:lang w:val="en-US"/>
               </w:rPr>
-              <w:t>Tạo hóa đơn</w:t>
+              <w:t>Xem danh sách hóa đơn</w:t>
             </w:r>
           </w:p>
         </w:tc>
@@ -193,7 +199,7 @@
                 <w:rFonts w:ascii="Arial" w:hAnsi="Arial" w:cs="Arial"/>
                 <w:lang w:val="en-US"/>
               </w:rPr>
-              <w:t>Tạo hóa đơn bán hàng</w:t>
+              <w:t>Xem danh sách tất cả các hóa đơn</w:t>
             </w:r>
           </w:p>
         </w:tc>
@@ -239,7 +245,7 @@
                 <w:rFonts w:ascii="Arial" w:hAnsi="Arial" w:cs="Arial"/>
                 <w:lang w:val="en-US"/>
               </w:rPr>
-              <w:t>Nhân viên chọn chức năng tạo hóa đơn</w:t>
+              <w:t>Nhân viên chọn chức năng xem dánh sách hóa đơn</w:t>
             </w:r>
           </w:p>
         </w:tc>
@@ -287,14 +293,7 @@
                 <w:rFonts w:ascii="Arial" w:hAnsi="Arial" w:cs="Arial"/>
                 <w:lang w:val="en-US"/>
               </w:rPr>
-              <w:t xml:space="preserve">Đã </w:t>
-            </w:r>
-            <w:r>
-              <w:rPr>
-                <w:rFonts w:ascii="Arial" w:hAnsi="Arial" w:cs="Arial"/>
-                <w:lang w:val="en-US"/>
-              </w:rPr>
-              <w:t xml:space="preserve">tồn tại đơn hàng </w:t>
+              <w:t>Đã đăng nhập với vai trò nhân viên</w:t>
             </w:r>
           </w:p>
         </w:tc>
@@ -463,35 +462,7 @@
                       <w:rFonts w:ascii="Arial" w:hAnsi="Arial" w:cs="Arial"/>
                       <w:lang w:val="en-US"/>
                     </w:rPr>
-                    <w:t>N</w:t>
-                  </w:r>
-                  <w:r>
-                    <w:rPr>
-                      <w:rFonts w:ascii="Arial" w:hAnsi="Arial" w:cs="Arial"/>
-                      <w:lang w:val="en-US"/>
-                    </w:rPr>
-                    <w:t xml:space="preserve">hấn vào chức năng </w:t>
-                  </w:r>
-                  <w:r>
-                    <w:rPr>
-                      <w:rFonts w:ascii="Arial" w:hAnsi="Arial" w:cs="Arial"/>
-                      <w:lang w:val="en-US"/>
-                    </w:rPr>
-                    <w:t>tạo hóa đơn</w:t>
-                  </w:r>
-                  <w:r>
-                    <w:rPr>
-                      <w:rFonts w:ascii="Arial" w:hAnsi="Arial" w:cs="Arial"/>
-                      <w:lang w:val="en-US"/>
-                    </w:rPr>
-                    <w:t xml:space="preserve"> trên giao diện</w:t>
-                  </w:r>
-                  <w:r>
-                    <w:rPr>
-                      <w:rFonts w:ascii="Arial" w:hAnsi="Arial" w:cs="Arial"/>
-                      <w:lang w:val="en-US"/>
-                    </w:rPr>
-                    <w:t xml:space="preserve"> quản lý hóa đơn</w:t>
+                    <w:t>Nhấn vào chức năng  xem danh sách hóa đơn trên giao diện quản lý hóa đơn</w:t>
                   </w:r>
                 </w:p>
               </w:tc>
@@ -556,144 +527,7 @@
                       <w:rFonts w:ascii="Arial" w:hAnsi="Arial" w:cs="Arial"/>
                       <w:lang w:val="en-US"/>
                     </w:rPr>
-                    <w:t>Hiển thị thông báo để nhân viên xác nhận trước khi đưa dữ liệu trên hệ thống</w:t>
-                  </w:r>
-                </w:p>
-              </w:tc>
-            </w:tr>
-            <w:tr>
-              <w:tc>
-                <w:tcPr>
-                  <w:tcW w:w="1971" w:type="dxa"/>
-                </w:tcPr>
-                <w:p>
-                  <w:pPr>
-                    <w:spacing w:before="120" w:after="200" w:line="360" w:lineRule="auto"/>
-                    <w:rPr>
-                      <w:rFonts w:ascii="Arial" w:hAnsi="Arial" w:cs="Arial"/>
-                      <w:lang w:val="en-US"/>
-                    </w:rPr>
-                  </w:pPr>
-                  <w:r>
-                    <w:rPr>
-                      <w:rFonts w:ascii="Arial" w:hAnsi="Arial" w:cs="Arial"/>
-                      <w:lang w:val="en-US"/>
-                    </w:rPr>
-                    <w:t>3</w:t>
-                  </w:r>
-                </w:p>
-              </w:tc>
-              <w:tc>
-                <w:tcPr>
-                  <w:tcW w:w="1972" w:type="dxa"/>
-                </w:tcPr>
-                <w:p>
-                  <w:pPr>
-                    <w:spacing w:before="120" w:after="200" w:line="360" w:lineRule="auto"/>
-                    <w:rPr>
-                      <w:rFonts w:ascii="Arial" w:hAnsi="Arial" w:cs="Arial"/>
-                      <w:lang w:val="en-US"/>
-                    </w:rPr>
-                  </w:pPr>
-                  <w:r>
-                    <w:rPr>
-                      <w:rFonts w:ascii="Arial" w:hAnsi="Arial" w:cs="Arial"/>
-                      <w:lang w:val="en-US"/>
-                    </w:rPr>
-                    <w:t>Nhân viên</w:t>
-                  </w:r>
-                </w:p>
-              </w:tc>
-              <w:tc>
-                <w:tcPr>
-                  <w:tcW w:w="1972" w:type="dxa"/>
-                </w:tcPr>
-                <w:p>
-                  <w:pPr>
-                    <w:spacing w:before="120" w:after="200" w:line="360" w:lineRule="auto"/>
-                    <w:rPr>
-                      <w:rFonts w:ascii="Arial" w:hAnsi="Arial" w:cs="Arial"/>
-                      <w:lang w:val="en-US"/>
-                    </w:rPr>
-                  </w:pPr>
-                  <w:r>
-                    <w:rPr>
-                      <w:rFonts w:ascii="Arial" w:hAnsi="Arial" w:cs="Arial"/>
-                      <w:lang w:val="en-US"/>
-                    </w:rPr>
-                    <w:t>Nhân viên nhấn nút đồng ý</w:t>
-                  </w:r>
-                </w:p>
-              </w:tc>
-            </w:tr>
-            <w:tr>
-              <w:tc>
-                <w:tcPr>
-                  <w:tcW w:w="1971" w:type="dxa"/>
-                </w:tcPr>
-                <w:p>
-                  <w:pPr>
-                    <w:spacing w:before="120" w:after="200" w:line="360" w:lineRule="auto"/>
-                    <w:rPr>
-                      <w:rFonts w:ascii="Arial" w:hAnsi="Arial" w:cs="Arial"/>
-                      <w:lang w:val="en-US"/>
-                    </w:rPr>
-                  </w:pPr>
-                  <w:r>
-                    <w:rPr>
-                      <w:rFonts w:ascii="Arial" w:hAnsi="Arial" w:cs="Arial"/>
-                      <w:lang w:val="en-US"/>
-                    </w:rPr>
-                    <w:t>4</w:t>
-                  </w:r>
-                </w:p>
-              </w:tc>
-              <w:tc>
-                <w:tcPr>
-                  <w:tcW w:w="1972" w:type="dxa"/>
-                </w:tcPr>
-                <w:p>
-                  <w:pPr>
-                    <w:spacing w:before="120" w:after="200" w:line="360" w:lineRule="auto"/>
-                    <w:rPr>
-                      <w:rFonts w:ascii="Arial" w:hAnsi="Arial" w:cs="Arial"/>
-                      <w:lang w:val="en-US"/>
-                    </w:rPr>
-                  </w:pPr>
-                  <w:r>
-                    <w:rPr>
-                      <w:rFonts w:ascii="Arial" w:hAnsi="Arial" w:cs="Arial"/>
-                      <w:lang w:val="en-US"/>
-                    </w:rPr>
-                    <w:t>Hệ thống</w:t>
-                  </w:r>
-                </w:p>
-              </w:tc>
-              <w:tc>
-                <w:tcPr>
-                  <w:tcW w:w="1972" w:type="dxa"/>
-                </w:tcPr>
-                <w:p>
-                  <w:pPr>
-                    <w:spacing w:before="120" w:after="200" w:line="360" w:lineRule="auto"/>
-                    <w:rPr>
-                      <w:rFonts w:ascii="Arial" w:hAnsi="Arial" w:cs="Arial"/>
-                      <w:lang w:val="en-US"/>
-                    </w:rPr>
-                  </w:pPr>
-                  <w:r>
-                    <w:rPr>
-                      <w:rFonts w:ascii="Arial" w:hAnsi="Arial" w:cs="Arial"/>
-                      <w:lang w:val="en-US"/>
-                    </w:rPr>
-                    <w:t xml:space="preserve">Hệ thống thông báo tạo hóa đơn thành công </w:t>
-                  </w:r>
-                  <w:r>
-                    <w:rPr>
-                      <w:rFonts w:ascii="Arial" w:hAnsi="Arial" w:cs="Arial"/>
-                      <w:lang w:val="en-US"/>
-                    </w:rPr>
-                    <w:t>và quay trở lại giao diện quản lý hóa đơn</w:t>
+                    <w:t>Hiển thị danh sách tất cả các hóa đơn</w:t>
                   </w:r>
                 </w:p>
               </w:tc>
@@ -798,7 +632,7 @@
                 <w:rFonts w:ascii="Arial" w:hAnsi="Arial" w:cs="Arial"/>
                 <w:lang w:val="en-US"/>
               </w:rPr>
-              <w:t>Hệ thống thông báo tạo hóa đơn thành công và tạo bản ghi trong cơ sở dữ liệu</w:t>
+              <w:t>Hệ thống hiển thị danh sách các hóa đơn.</w:t>
             </w:r>
           </w:p>
         </w:tc>
@@ -810,6 +644,19 @@
           <w:rFonts w:ascii="Arial" w:hAnsi="Arial" w:cs="Arial"/>
         </w:rPr>
       </w:pPr>
+    </w:p>
+    <w:p>
+      <w:pPr>
+        <w:rPr>
+          <w:rFonts w:ascii="Arial" w:hAnsi="Arial" w:cs="Arial"/>
+        </w:rPr>
+      </w:pPr>
+      <w:r>
+        <w:rPr>
+          <w:rFonts w:ascii="Arial" w:hAnsi="Arial" w:cs="Arial"/>
+        </w:rPr>
+        <w:br w:type="page"/>
+      </w:r>
     </w:p>
     <w:tbl>
       <w:tblPr>
@@ -842,6 +689,7 @@
                 <w:rFonts w:ascii="Arial" w:hAnsi="Arial" w:cs="Arial"/>
                 <w:lang w:val="en-US"/>
               </w:rPr>
+              <w:lastRenderedPageBreak/>
               <w:t>Mã Use case</w:t>
             </w:r>
           </w:p>
@@ -901,7 +749,7 @@
                 <w:rFonts w:ascii="Arial" w:hAnsi="Arial" w:cs="Arial"/>
                 <w:lang w:val="en-US"/>
               </w:rPr>
-              <w:t>Tìm kiếm hóa đơn</w:t>
+              <w:t>Tạo hóa đơn</w:t>
             </w:r>
           </w:p>
         </w:tc>
@@ -1002,7 +850,7 @@
                 <w:rFonts w:ascii="Arial" w:hAnsi="Arial" w:cs="Arial"/>
                 <w:lang w:val="en-US"/>
               </w:rPr>
-              <w:t>Tìm kiếm hóa đơn bán hàng</w:t>
+              <w:t>Tạo hóa đơn bán hàng</w:t>
             </w:r>
           </w:p>
         </w:tc>
@@ -1048,7 +896,7 @@
                 <w:rFonts w:ascii="Arial" w:hAnsi="Arial" w:cs="Arial"/>
                 <w:lang w:val="en-US"/>
               </w:rPr>
-              <w:t>Nhân viên chọn chức năng tìm kiếm hóa đơn</w:t>
+              <w:t>Nhân viên chọn chức năng tạo hóa đơn</w:t>
             </w:r>
           </w:p>
         </w:tc>
@@ -1096,7 +944,7 @@
                 <w:rFonts w:ascii="Arial" w:hAnsi="Arial" w:cs="Arial"/>
                 <w:lang w:val="en-US"/>
               </w:rPr>
-              <w:t>Đã đăng nhập với vai trò nhân viên</w:t>
+              <w:t xml:space="preserve">Đã tồn tại đơn hàng </w:t>
             </w:r>
           </w:p>
         </w:tc>
@@ -1265,14 +1113,7 @@
                       <w:rFonts w:ascii="Arial" w:hAnsi="Arial" w:cs="Arial"/>
                       <w:lang w:val="en-US"/>
                     </w:rPr>
-                    <w:t>Nhấn vào chức năng tìm kiếm hóa đơn trên giao diện</w:t>
-                  </w:r>
-                  <w:r>
-                    <w:rPr>
-                      <w:rFonts w:ascii="Arial" w:hAnsi="Arial" w:cs="Arial"/>
-                      <w:lang w:val="en-US"/>
-                    </w:rPr>
-                    <w:t xml:space="preserve"> quản lý hóa đơn</w:t>
+                    <w:t>Nhấn vào chức năng tạo hóa đơn trên giao diện quản lý hóa đơn</w:t>
                   </w:r>
                 </w:p>
               </w:tc>
@@ -1337,21 +1178,7 @@
                       <w:rFonts w:ascii="Arial" w:hAnsi="Arial" w:cs="Arial"/>
                       <w:lang w:val="en-US"/>
                     </w:rPr>
-                    <w:t>H</w:t>
-                  </w:r>
-                  <w:r>
-                    <w:rPr>
-                      <w:rFonts w:ascii="Arial" w:hAnsi="Arial" w:cs="Arial"/>
-                      <w:lang w:val="en-US"/>
-                    </w:rPr>
-                    <w:t xml:space="preserve">iển </w:t>
-                  </w:r>
-                  <w:r>
-                    <w:rPr>
-                      <w:rFonts w:ascii="Arial" w:hAnsi="Arial" w:cs="Arial"/>
-                      <w:lang w:val="en-US"/>
-                    </w:rPr>
-                    <w:t>thị giao diện cho phép nhân viên tìm kiếm hóa đơn theo các trường thông tin trong hóa đơn</w:t>
+                    <w:t>Hiển thị thông báo để nhân viên xác nhận trước khi đưa dữ liệu trên hệ thống</w:t>
                   </w:r>
                 </w:p>
               </w:tc>
@@ -1416,7 +1243,7 @@
                       <w:rFonts w:ascii="Arial" w:hAnsi="Arial" w:cs="Arial"/>
                       <w:lang w:val="en-US"/>
                     </w:rPr>
-                    <w:t>Nhập các trường thông tin cần thiết của hóa đơn và nhấp nút tìm kiếm</w:t>
+                    <w:t>Nhân viên nhấn nút đồng ý</w:t>
                   </w:r>
                 </w:p>
               </w:tc>
@@ -1481,15 +1308,782 @@
                       <w:rFonts w:ascii="Arial" w:hAnsi="Arial" w:cs="Arial"/>
                       <w:lang w:val="en-US"/>
                     </w:rPr>
-                    <w:t xml:space="preserve">Hiển thị danh sách các hóa đơn phù hợp với các trường thông tin </w:t>
-                  </w:r>
-                  <w:r>
-                    <w:rPr>
-                      <w:rFonts w:ascii="Arial" w:hAnsi="Arial" w:cs="Arial"/>
-                      <w:lang w:val="en-US"/>
-                    </w:rPr>
-                    <w:lastRenderedPageBreak/>
-                    <w:t>mà nhân viên đã nhập</w:t>
+                    <w:t>Hệ thống thông báo tạo hóa đơn thành công và quay trở lại giao diện quản lý hóa đơn</w:t>
+                  </w:r>
+                </w:p>
+              </w:tc>
+            </w:tr>
+          </w:tbl>
+          <w:p>
+            <w:pPr>
+              <w:spacing w:before="120" w:after="200" w:line="360" w:lineRule="auto"/>
+              <w:rPr>
+                <w:rFonts w:ascii="Arial" w:hAnsi="Arial" w:cs="Arial"/>
+              </w:rPr>
+            </w:pPr>
+          </w:p>
+        </w:tc>
+      </w:tr>
+      <w:tr>
+        <w:tc>
+          <w:tcPr>
+            <w:tcW w:w="2875" w:type="dxa"/>
+            <w:gridSpan w:val="2"/>
+          </w:tcPr>
+          <w:p>
+            <w:pPr>
+              <w:spacing w:before="120" w:after="200" w:line="360" w:lineRule="auto"/>
+              <w:rPr>
+                <w:rFonts w:ascii="Arial" w:hAnsi="Arial" w:cs="Arial"/>
+                <w:lang w:val="en-US"/>
+              </w:rPr>
+            </w:pPr>
+            <w:r>
+              <w:rPr>
+                <w:rFonts w:ascii="Arial" w:hAnsi="Arial" w:cs="Arial"/>
+                <w:lang w:val="en-US"/>
+              </w:rPr>
+              <w:t>Luồng sự kiện thay thế</w:t>
+            </w:r>
+          </w:p>
+        </w:tc>
+        <w:tc>
+          <w:tcPr>
+            <w:tcW w:w="6141" w:type="dxa"/>
+            <w:gridSpan w:val="2"/>
+          </w:tcPr>
+          <w:p>
+            <w:pPr>
+              <w:spacing w:before="120" w:after="200" w:line="360" w:lineRule="auto"/>
+              <w:rPr>
+                <w:rFonts w:ascii="Arial" w:hAnsi="Arial" w:cs="Arial"/>
+                <w:lang w:val="en-US"/>
+              </w:rPr>
+            </w:pPr>
+            <w:r>
+              <w:rPr>
+                <w:rFonts w:ascii="Arial" w:hAnsi="Arial" w:cs="Arial"/>
+                <w:lang w:val="en-US"/>
+              </w:rPr>
+              <w:t>Không</w:t>
+            </w:r>
+          </w:p>
+        </w:tc>
+      </w:tr>
+      <w:tr>
+        <w:tc>
+          <w:tcPr>
+            <w:tcW w:w="2875" w:type="dxa"/>
+            <w:gridSpan w:val="2"/>
+            <w:shd w:val="clear" w:color="auto" w:fill="E7E6E6" w:themeFill="background2"/>
+          </w:tcPr>
+          <w:p>
+            <w:pPr>
+              <w:spacing w:before="120" w:after="200" w:line="360" w:lineRule="auto"/>
+              <w:rPr>
+                <w:rFonts w:ascii="Arial" w:hAnsi="Arial" w:cs="Arial"/>
+                <w:lang w:val="en-US"/>
+              </w:rPr>
+            </w:pPr>
+            <w:r>
+              <w:rPr>
+                <w:rFonts w:ascii="Arial" w:hAnsi="Arial" w:cs="Arial"/>
+                <w:lang w:val="en-US"/>
+              </w:rPr>
+              <w:t>Hậu điều kiện</w:t>
+            </w:r>
+          </w:p>
+        </w:tc>
+        <w:tc>
+          <w:tcPr>
+            <w:tcW w:w="6141" w:type="dxa"/>
+            <w:gridSpan w:val="2"/>
+            <w:shd w:val="clear" w:color="auto" w:fill="E7E6E6" w:themeFill="background2"/>
+          </w:tcPr>
+          <w:p>
+            <w:pPr>
+              <w:spacing w:before="120" w:after="200" w:line="360" w:lineRule="auto"/>
+              <w:rPr>
+                <w:rFonts w:ascii="Arial" w:hAnsi="Arial" w:cs="Arial"/>
+                <w:lang w:val="en-US"/>
+              </w:rPr>
+            </w:pPr>
+            <w:r>
+              <w:rPr>
+                <w:rFonts w:ascii="Arial" w:hAnsi="Arial" w:cs="Arial"/>
+                <w:lang w:val="en-US"/>
+              </w:rPr>
+              <w:t>Hệ thống thông báo tạo hóa đơn thành công và tạo bản ghi trong cơ sở dữ liệu</w:t>
+            </w:r>
+          </w:p>
+        </w:tc>
+      </w:tr>
+      <w:tr>
+        <w:tc>
+          <w:tcPr>
+            <w:tcW w:w="1615" w:type="dxa"/>
+            <w:shd w:val="clear" w:color="auto" w:fill="E7E6E6" w:themeFill="background2"/>
+          </w:tcPr>
+          <w:p>
+            <w:pPr>
+              <w:spacing w:before="120" w:after="200" w:line="360" w:lineRule="auto"/>
+              <w:rPr>
+                <w:rFonts w:ascii="Arial" w:hAnsi="Arial" w:cs="Arial"/>
+                <w:lang w:val="en-US"/>
+              </w:rPr>
+            </w:pPr>
+            <w:r>
+              <w:rPr>
+                <w:rFonts w:ascii="Arial" w:hAnsi="Arial" w:cs="Arial"/>
+              </w:rPr>
+              <w:lastRenderedPageBreak/>
+              <w:br w:type="page"/>
+            </w:r>
+            <w:r>
+              <w:rPr>
+                <w:rFonts w:ascii="Arial" w:hAnsi="Arial" w:cs="Arial"/>
+                <w:lang w:val="en-US"/>
+              </w:rPr>
+              <w:t>Mã Use case</w:t>
+            </w:r>
+          </w:p>
+        </w:tc>
+        <w:tc>
+          <w:tcPr>
+            <w:tcW w:w="1260" w:type="dxa"/>
+            <w:shd w:val="clear" w:color="auto" w:fill="E7E6E6" w:themeFill="background2"/>
+          </w:tcPr>
+          <w:p>
+            <w:pPr>
+              <w:spacing w:before="120" w:after="200" w:line="360" w:lineRule="auto"/>
+              <w:rPr>
+                <w:rFonts w:ascii="Arial" w:hAnsi="Arial" w:cs="Arial"/>
+                <w:lang w:val="en-US"/>
+              </w:rPr>
+            </w:pPr>
+          </w:p>
+        </w:tc>
+        <w:tc>
+          <w:tcPr>
+            <w:tcW w:w="1620" w:type="dxa"/>
+            <w:shd w:val="clear" w:color="auto" w:fill="E7E6E6" w:themeFill="background2"/>
+          </w:tcPr>
+          <w:p>
+            <w:pPr>
+              <w:spacing w:before="120" w:after="200" w:line="360" w:lineRule="auto"/>
+              <w:rPr>
+                <w:rFonts w:ascii="Arial" w:hAnsi="Arial" w:cs="Arial"/>
+                <w:lang w:val="en-US"/>
+              </w:rPr>
+            </w:pPr>
+            <w:r>
+              <w:rPr>
+                <w:rFonts w:ascii="Arial" w:hAnsi="Arial" w:cs="Arial"/>
+                <w:lang w:val="en-US"/>
+              </w:rPr>
+              <w:t>Tên Use case</w:t>
+            </w:r>
+          </w:p>
+        </w:tc>
+        <w:tc>
+          <w:tcPr>
+            <w:tcW w:w="4521" w:type="dxa"/>
+            <w:shd w:val="clear" w:color="auto" w:fill="E7E6E6" w:themeFill="background2"/>
+          </w:tcPr>
+          <w:p>
+            <w:pPr>
+              <w:spacing w:before="120" w:after="200" w:line="360" w:lineRule="auto"/>
+              <w:rPr>
+                <w:rFonts w:ascii="Arial" w:hAnsi="Arial" w:cs="Arial"/>
+                <w:lang w:val="en-US"/>
+              </w:rPr>
+            </w:pPr>
+            <w:r>
+              <w:rPr>
+                <w:rFonts w:ascii="Arial" w:hAnsi="Arial" w:cs="Arial"/>
+                <w:lang w:val="en-US"/>
+              </w:rPr>
+              <w:t>Tìm kiếm hóa đơn</w:t>
+            </w:r>
+          </w:p>
+        </w:tc>
+      </w:tr>
+      <w:tr>
+        <w:tc>
+          <w:tcPr>
+            <w:tcW w:w="2875" w:type="dxa"/>
+            <w:gridSpan w:val="2"/>
+          </w:tcPr>
+          <w:p>
+            <w:pPr>
+              <w:spacing w:before="120" w:after="200" w:line="360" w:lineRule="auto"/>
+              <w:rPr>
+                <w:rFonts w:ascii="Arial" w:hAnsi="Arial" w:cs="Arial"/>
+                <w:lang w:val="en-US"/>
+              </w:rPr>
+            </w:pPr>
+            <w:r>
+              <w:rPr>
+                <w:rFonts w:ascii="Arial" w:hAnsi="Arial" w:cs="Arial"/>
+                <w:lang w:val="en-US"/>
+              </w:rPr>
+              <w:t>Tác nhân</w:t>
+            </w:r>
+          </w:p>
+        </w:tc>
+        <w:tc>
+          <w:tcPr>
+            <w:tcW w:w="6141" w:type="dxa"/>
+            <w:gridSpan w:val="2"/>
+          </w:tcPr>
+          <w:p>
+            <w:pPr>
+              <w:spacing w:before="120" w:after="200" w:line="360" w:lineRule="auto"/>
+              <w:rPr>
+                <w:rFonts w:ascii="Arial" w:hAnsi="Arial" w:cs="Arial"/>
+                <w:lang w:val="en-US"/>
+              </w:rPr>
+            </w:pPr>
+            <w:r>
+              <w:rPr>
+                <w:rFonts w:ascii="Arial" w:hAnsi="Arial" w:cs="Arial"/>
+                <w:lang w:val="en-US"/>
+              </w:rPr>
+              <w:t>Nhân viên</w:t>
+            </w:r>
+          </w:p>
+        </w:tc>
+      </w:tr>
+      <w:tr>
+        <w:tc>
+          <w:tcPr>
+            <w:tcW w:w="2875" w:type="dxa"/>
+            <w:gridSpan w:val="2"/>
+            <w:shd w:val="clear" w:color="auto" w:fill="E7E6E6" w:themeFill="background2"/>
+          </w:tcPr>
+          <w:p>
+            <w:pPr>
+              <w:spacing w:before="120" w:after="200" w:line="360" w:lineRule="auto"/>
+              <w:rPr>
+                <w:rFonts w:ascii="Arial" w:hAnsi="Arial" w:cs="Arial"/>
+                <w:lang w:val="en-US"/>
+              </w:rPr>
+            </w:pPr>
+            <w:r>
+              <w:rPr>
+                <w:rFonts w:ascii="Arial" w:hAnsi="Arial" w:cs="Arial"/>
+                <w:lang w:val="en-US"/>
+              </w:rPr>
+              <w:t xml:space="preserve">Mục đích </w:t>
+            </w:r>
+            <w:r>
+              <w:rPr>
+                <w:rFonts w:ascii="Arial" w:hAnsi="Arial" w:cs="Arial"/>
+                <w:lang w:val="en-US"/>
+              </w:rPr>
+              <w:t>Use case</w:t>
+            </w:r>
+          </w:p>
+        </w:tc>
+        <w:tc>
+          <w:tcPr>
+            <w:tcW w:w="6141" w:type="dxa"/>
+            <w:gridSpan w:val="2"/>
+            <w:shd w:val="clear" w:color="auto" w:fill="E7E6E6" w:themeFill="background2"/>
+          </w:tcPr>
+          <w:p>
+            <w:pPr>
+              <w:spacing w:before="120" w:after="200" w:line="360" w:lineRule="auto"/>
+              <w:rPr>
+                <w:rFonts w:ascii="Arial" w:hAnsi="Arial" w:cs="Arial"/>
+                <w:lang w:val="en-US"/>
+              </w:rPr>
+            </w:pPr>
+            <w:r>
+              <w:rPr>
+                <w:rFonts w:ascii="Arial" w:hAnsi="Arial" w:cs="Arial"/>
+                <w:lang w:val="en-US"/>
+              </w:rPr>
+              <w:t>Tìm kiếm hóa đơn bán hàng</w:t>
+            </w:r>
+          </w:p>
+        </w:tc>
+      </w:tr>
+      <w:tr>
+        <w:tc>
+          <w:tcPr>
+            <w:tcW w:w="2875" w:type="dxa"/>
+            <w:gridSpan w:val="2"/>
+          </w:tcPr>
+          <w:p>
+            <w:pPr>
+              <w:spacing w:before="120" w:after="200" w:line="360" w:lineRule="auto"/>
+              <w:rPr>
+                <w:rFonts w:ascii="Arial" w:hAnsi="Arial" w:cs="Arial"/>
+                <w:lang w:val="en-US"/>
+              </w:rPr>
+            </w:pPr>
+            <w:r>
+              <w:rPr>
+                <w:rFonts w:ascii="Arial" w:hAnsi="Arial" w:cs="Arial"/>
+                <w:lang w:val="en-US"/>
+              </w:rPr>
+              <w:t>Sự kiện kích hoạt</w:t>
+            </w:r>
+          </w:p>
+        </w:tc>
+        <w:tc>
+          <w:tcPr>
+            <w:tcW w:w="6141" w:type="dxa"/>
+            <w:gridSpan w:val="2"/>
+          </w:tcPr>
+          <w:p>
+            <w:pPr>
+              <w:spacing w:before="120" w:after="200" w:line="360" w:lineRule="auto"/>
+              <w:rPr>
+                <w:rFonts w:ascii="Arial" w:hAnsi="Arial" w:cs="Arial"/>
+                <w:lang w:val="en-US"/>
+              </w:rPr>
+            </w:pPr>
+            <w:r>
+              <w:rPr>
+                <w:rFonts w:ascii="Arial" w:hAnsi="Arial" w:cs="Arial"/>
+                <w:lang w:val="en-US"/>
+              </w:rPr>
+              <w:t>Nhân viên chọn chức năng tìm kiếm hóa đơn</w:t>
+            </w:r>
+          </w:p>
+        </w:tc>
+      </w:tr>
+      <w:tr>
+        <w:tc>
+          <w:tcPr>
+            <w:tcW w:w="2875" w:type="dxa"/>
+            <w:gridSpan w:val="2"/>
+            <w:shd w:val="clear" w:color="auto" w:fill="E7E6E6" w:themeFill="background2"/>
+          </w:tcPr>
+          <w:p>
+            <w:pPr>
+              <w:spacing w:before="120" w:after="200" w:line="360" w:lineRule="auto"/>
+              <w:rPr>
+                <w:rFonts w:ascii="Arial" w:hAnsi="Arial" w:cs="Arial"/>
+                <w:lang w:val="en-US"/>
+              </w:rPr>
+            </w:pPr>
+            <w:r>
+              <w:rPr>
+                <w:rFonts w:ascii="Arial" w:hAnsi="Arial" w:cs="Arial"/>
+                <w:lang w:val="en-US"/>
+              </w:rPr>
+              <w:t>Tiền điều kiện</w:t>
+            </w:r>
+          </w:p>
+        </w:tc>
+        <w:tc>
+          <w:tcPr>
+            <w:tcW w:w="6141" w:type="dxa"/>
+            <w:gridSpan w:val="2"/>
+            <w:shd w:val="clear" w:color="auto" w:fill="E7E6E6" w:themeFill="background2"/>
+          </w:tcPr>
+          <w:p>
+            <w:pPr>
+              <w:spacing w:before="120" w:after="200" w:line="360" w:lineRule="auto"/>
+              <w:rPr>
+                <w:rFonts w:ascii="Arial" w:hAnsi="Arial" w:cs="Arial"/>
+                <w:lang w:val="en-US"/>
+              </w:rPr>
+            </w:pPr>
+            <w:r>
+              <w:rPr>
+                <w:rFonts w:ascii="Arial" w:hAnsi="Arial" w:cs="Arial"/>
+                <w:lang w:val="en-US"/>
+              </w:rPr>
+              <w:t>Đã đăng nhập với vai trò nhân viên</w:t>
+            </w:r>
+          </w:p>
+        </w:tc>
+      </w:tr>
+      <w:tr>
+        <w:tc>
+          <w:tcPr>
+            <w:tcW w:w="2875" w:type="dxa"/>
+            <w:gridSpan w:val="2"/>
+          </w:tcPr>
+          <w:p>
+            <w:pPr>
+              <w:spacing w:before="120" w:after="200" w:line="360" w:lineRule="auto"/>
+              <w:rPr>
+                <w:rFonts w:ascii="Arial" w:hAnsi="Arial" w:cs="Arial"/>
+              </w:rPr>
+            </w:pPr>
+            <w:r>
+              <w:rPr>
+                <w:rFonts w:ascii="Arial" w:hAnsi="Arial" w:cs="Arial"/>
+              </w:rPr>
+              <w:t>Luồng sự kiện chính (Thành công)</w:t>
+            </w:r>
+          </w:p>
+        </w:tc>
+        <w:tc>
+          <w:tcPr>
+            <w:tcW w:w="6141" w:type="dxa"/>
+            <w:gridSpan w:val="2"/>
+          </w:tcPr>
+          <w:tbl>
+            <w:tblPr>
+              <w:tblStyle w:val="TableGrid"/>
+              <w:tblW w:w="0" w:type="auto"/>
+              <w:tblLook w:val="04A0" w:firstRow="1" w:lastRow="0" w:firstColumn="1" w:lastColumn="0" w:noHBand="0" w:noVBand="1"/>
+            </w:tblPr>
+            <w:tblGrid>
+              <w:gridCol w:w="1971"/>
+              <w:gridCol w:w="1972"/>
+              <w:gridCol w:w="1972"/>
+            </w:tblGrid>
+            <w:tr>
+              <w:tc>
+                <w:tcPr>
+                  <w:tcW w:w="1971" w:type="dxa"/>
+                  <w:shd w:val="clear" w:color="auto" w:fill="DEEAF6" w:themeFill="accent5" w:themeFillTint="33"/>
+                </w:tcPr>
+                <w:p>
+                  <w:pPr>
+                    <w:spacing w:before="120" w:after="200" w:line="360" w:lineRule="auto"/>
+                    <w:rPr>
+                      <w:rFonts w:ascii="Arial" w:hAnsi="Arial" w:cs="Arial"/>
+                      <w:lang w:val="en-US"/>
+                    </w:rPr>
+                  </w:pPr>
+                  <w:r>
+                    <w:rPr>
+                      <w:rFonts w:ascii="Arial" w:hAnsi="Arial" w:cs="Arial"/>
+                      <w:lang w:val="en-US"/>
+                    </w:rPr>
+                    <w:t>STT</w:t>
+                  </w:r>
+                </w:p>
+              </w:tc>
+              <w:tc>
+                <w:tcPr>
+                  <w:tcW w:w="1972" w:type="dxa"/>
+                  <w:shd w:val="clear" w:color="auto" w:fill="DEEAF6" w:themeFill="accent5" w:themeFillTint="33"/>
+                </w:tcPr>
+                <w:p>
+                  <w:pPr>
+                    <w:spacing w:before="120" w:after="200" w:line="360" w:lineRule="auto"/>
+                    <w:rPr>
+                      <w:rFonts w:ascii="Arial" w:hAnsi="Arial" w:cs="Arial"/>
+                      <w:lang w:val="en-US"/>
+                    </w:rPr>
+                  </w:pPr>
+                  <w:r>
+                    <w:rPr>
+                      <w:rFonts w:ascii="Arial" w:hAnsi="Arial" w:cs="Arial"/>
+                      <w:lang w:val="en-US"/>
+                    </w:rPr>
+                    <w:t>Thực hiện bởi</w:t>
+                  </w:r>
+                </w:p>
+              </w:tc>
+              <w:tc>
+                <w:tcPr>
+                  <w:tcW w:w="1972" w:type="dxa"/>
+                  <w:shd w:val="clear" w:color="auto" w:fill="DEEAF6" w:themeFill="accent5" w:themeFillTint="33"/>
+                </w:tcPr>
+                <w:p>
+                  <w:pPr>
+                    <w:spacing w:before="120" w:after="200" w:line="360" w:lineRule="auto"/>
+                    <w:rPr>
+                      <w:rFonts w:ascii="Arial" w:hAnsi="Arial" w:cs="Arial"/>
+                      <w:lang w:val="en-US"/>
+                    </w:rPr>
+                  </w:pPr>
+                  <w:r>
+                    <w:rPr>
+                      <w:rFonts w:ascii="Arial" w:hAnsi="Arial" w:cs="Arial"/>
+                      <w:lang w:val="en-US"/>
+                    </w:rPr>
+                    <w:t>Hành động</w:t>
+                  </w:r>
+                </w:p>
+              </w:tc>
+            </w:tr>
+            <w:tr>
+              <w:tc>
+                <w:tcPr>
+                  <w:tcW w:w="1971" w:type="dxa"/>
+                </w:tcPr>
+                <w:p>
+                  <w:pPr>
+                    <w:spacing w:before="120" w:after="200" w:line="360" w:lineRule="auto"/>
+                    <w:rPr>
+                      <w:rFonts w:ascii="Arial" w:hAnsi="Arial" w:cs="Arial"/>
+                      <w:lang w:val="en-US"/>
+                    </w:rPr>
+                  </w:pPr>
+                  <w:r>
+                    <w:rPr>
+                      <w:rFonts w:ascii="Arial" w:hAnsi="Arial" w:cs="Arial"/>
+                      <w:lang w:val="en-US"/>
+                    </w:rPr>
+                    <w:t>1</w:t>
+                  </w:r>
+                </w:p>
+              </w:tc>
+              <w:tc>
+                <w:tcPr>
+                  <w:tcW w:w="1972" w:type="dxa"/>
+                </w:tcPr>
+                <w:p>
+                  <w:pPr>
+                    <w:spacing w:before="120" w:after="200" w:line="360" w:lineRule="auto"/>
+                    <w:rPr>
+                      <w:rFonts w:ascii="Arial" w:hAnsi="Arial" w:cs="Arial"/>
+                    </w:rPr>
+                  </w:pPr>
+                  <w:r>
+                    <w:rPr>
+                      <w:rFonts w:ascii="Arial" w:hAnsi="Arial" w:cs="Arial"/>
+                      <w:lang w:val="en-US"/>
+                    </w:rPr>
+                    <w:t>Nhân viên</w:t>
+                  </w:r>
+                </w:p>
+              </w:tc>
+              <w:tc>
+                <w:tcPr>
+                  <w:tcW w:w="1972" w:type="dxa"/>
+                </w:tcPr>
+                <w:p>
+                  <w:pPr>
+                    <w:spacing w:before="120" w:after="200" w:line="360" w:lineRule="auto"/>
+                    <w:rPr>
+                      <w:rFonts w:ascii="Arial" w:hAnsi="Arial" w:cs="Arial"/>
+                      <w:lang w:val="en-US"/>
+                    </w:rPr>
+                  </w:pPr>
+                  <w:r>
+                    <w:rPr>
+                      <w:rFonts w:ascii="Arial" w:hAnsi="Arial" w:cs="Arial"/>
+                      <w:lang w:val="en-US"/>
+                    </w:rPr>
+                    <w:t>Nhấn vào chức năng tìm kiếm hóa đơn trên giao diện</w:t>
+                  </w:r>
+                  <w:r>
+                    <w:rPr>
+                      <w:rFonts w:ascii="Arial" w:hAnsi="Arial" w:cs="Arial"/>
+                      <w:lang w:val="en-US"/>
+                    </w:rPr>
+                    <w:t xml:space="preserve"> quản lý hóa đơn</w:t>
+                  </w:r>
+                </w:p>
+              </w:tc>
+            </w:tr>
+            <w:tr>
+              <w:tc>
+                <w:tcPr>
+                  <w:tcW w:w="1971" w:type="dxa"/>
+                </w:tcPr>
+                <w:p>
+                  <w:pPr>
+                    <w:spacing w:before="120" w:after="200" w:line="360" w:lineRule="auto"/>
+                    <w:rPr>
+                      <w:rFonts w:ascii="Arial" w:hAnsi="Arial" w:cs="Arial"/>
+                      <w:lang w:val="en-US"/>
+                    </w:rPr>
+                  </w:pPr>
+                  <w:r>
+                    <w:rPr>
+                      <w:rFonts w:ascii="Arial" w:hAnsi="Arial" w:cs="Arial"/>
+                      <w:lang w:val="en-US"/>
+                    </w:rPr>
+                    <w:t>2</w:t>
+                  </w:r>
+                </w:p>
+              </w:tc>
+              <w:tc>
+                <w:tcPr>
+                  <w:tcW w:w="1972" w:type="dxa"/>
+                </w:tcPr>
+                <w:p>
+                  <w:pPr>
+                    <w:spacing w:before="120" w:after="200" w:line="360" w:lineRule="auto"/>
+                    <w:rPr>
+                      <w:rFonts w:ascii="Arial" w:hAnsi="Arial" w:cs="Arial"/>
+                      <w:lang w:val="en-US"/>
+                    </w:rPr>
+                  </w:pPr>
+                  <w:r>
+                    <w:rPr>
+                      <w:rFonts w:ascii="Arial" w:hAnsi="Arial" w:cs="Arial"/>
+                      <w:lang w:val="en-US"/>
+                    </w:rPr>
+                    <w:t>Hệ thống</w:t>
+                  </w:r>
+                </w:p>
+              </w:tc>
+              <w:tc>
+                <w:tcPr>
+                  <w:tcW w:w="1972" w:type="dxa"/>
+                </w:tcPr>
+                <w:p>
+                  <w:pPr>
+                    <w:spacing w:before="120" w:after="200" w:line="360" w:lineRule="auto"/>
+                    <w:rPr>
+                      <w:rFonts w:ascii="Arial" w:hAnsi="Arial" w:cs="Arial"/>
+                      <w:lang w:val="en-US"/>
+                    </w:rPr>
+                  </w:pPr>
+                  <w:r>
+                    <w:rPr>
+                      <w:rFonts w:ascii="Arial" w:hAnsi="Arial" w:cs="Arial"/>
+                      <w:lang w:val="en-US"/>
+                    </w:rPr>
+                    <w:t>H</w:t>
+                  </w:r>
+                  <w:r>
+                    <w:rPr>
+                      <w:rFonts w:ascii="Arial" w:hAnsi="Arial" w:cs="Arial"/>
+                      <w:lang w:val="en-US"/>
+                    </w:rPr>
+                    <w:t xml:space="preserve">iển </w:t>
+                  </w:r>
+                  <w:r>
+                    <w:rPr>
+                      <w:rFonts w:ascii="Arial" w:hAnsi="Arial" w:cs="Arial"/>
+                      <w:lang w:val="en-US"/>
+                    </w:rPr>
+                    <w:t>thị giao diện cho phép nhân viên tìm kiếm hóa đơn theo các trường thông tin trong hóa đơn</w:t>
+                  </w:r>
+                </w:p>
+              </w:tc>
+            </w:tr>
+            <w:tr>
+              <w:tc>
+                <w:tcPr>
+                  <w:tcW w:w="1971" w:type="dxa"/>
+                </w:tcPr>
+                <w:p>
+                  <w:pPr>
+                    <w:spacing w:before="120" w:after="200" w:line="360" w:lineRule="auto"/>
+                    <w:rPr>
+                      <w:rFonts w:ascii="Arial" w:hAnsi="Arial" w:cs="Arial"/>
+                      <w:lang w:val="en-US"/>
+                    </w:rPr>
+                  </w:pPr>
+                  <w:r>
+                    <w:rPr>
+                      <w:rFonts w:ascii="Arial" w:hAnsi="Arial" w:cs="Arial"/>
+                      <w:lang w:val="en-US"/>
+                    </w:rPr>
+                    <w:t>3</w:t>
+                  </w:r>
+                </w:p>
+              </w:tc>
+              <w:tc>
+                <w:tcPr>
+                  <w:tcW w:w="1972" w:type="dxa"/>
+                </w:tcPr>
+                <w:p>
+                  <w:pPr>
+                    <w:spacing w:before="120" w:after="200" w:line="360" w:lineRule="auto"/>
+                    <w:rPr>
+                      <w:rFonts w:ascii="Arial" w:hAnsi="Arial" w:cs="Arial"/>
+                      <w:lang w:val="en-US"/>
+                    </w:rPr>
+                  </w:pPr>
+                  <w:r>
+                    <w:rPr>
+                      <w:rFonts w:ascii="Arial" w:hAnsi="Arial" w:cs="Arial"/>
+                      <w:lang w:val="en-US"/>
+                    </w:rPr>
+                    <w:t>Nhân viên</w:t>
+                  </w:r>
+                </w:p>
+              </w:tc>
+              <w:tc>
+                <w:tcPr>
+                  <w:tcW w:w="1972" w:type="dxa"/>
+                </w:tcPr>
+                <w:p>
+                  <w:pPr>
+                    <w:spacing w:before="120" w:after="200" w:line="360" w:lineRule="auto"/>
+                    <w:rPr>
+                      <w:rFonts w:ascii="Arial" w:hAnsi="Arial" w:cs="Arial"/>
+                      <w:lang w:val="en-US"/>
+                    </w:rPr>
+                  </w:pPr>
+                  <w:r>
+                    <w:rPr>
+                      <w:rFonts w:ascii="Arial" w:hAnsi="Arial" w:cs="Arial"/>
+                      <w:lang w:val="en-US"/>
+                    </w:rPr>
+                    <w:t>Nhập các trường thông tin cần thiết của hóa đơn và nhấp nút tìm kiếm</w:t>
+                  </w:r>
+                </w:p>
+              </w:tc>
+            </w:tr>
+            <w:tr>
+              <w:tc>
+                <w:tcPr>
+                  <w:tcW w:w="1971" w:type="dxa"/>
+                </w:tcPr>
+                <w:p>
+                  <w:pPr>
+                    <w:spacing w:before="120" w:after="200" w:line="360" w:lineRule="auto"/>
+                    <w:rPr>
+                      <w:rFonts w:ascii="Arial" w:hAnsi="Arial" w:cs="Arial"/>
+                      <w:lang w:val="en-US"/>
+                    </w:rPr>
+                  </w:pPr>
+                  <w:r>
+                    <w:rPr>
+                      <w:rFonts w:ascii="Arial" w:hAnsi="Arial" w:cs="Arial"/>
+                      <w:lang w:val="en-US"/>
+                    </w:rPr>
+                    <w:t>4</w:t>
+                  </w:r>
+                </w:p>
+              </w:tc>
+              <w:tc>
+                <w:tcPr>
+                  <w:tcW w:w="1972" w:type="dxa"/>
+                </w:tcPr>
+                <w:p>
+                  <w:pPr>
+                    <w:spacing w:before="120" w:after="200" w:line="360" w:lineRule="auto"/>
+                    <w:rPr>
+                      <w:rFonts w:ascii="Arial" w:hAnsi="Arial" w:cs="Arial"/>
+                      <w:lang w:val="en-US"/>
+                    </w:rPr>
+                  </w:pPr>
+                  <w:r>
+                    <w:rPr>
+                      <w:rFonts w:ascii="Arial" w:hAnsi="Arial" w:cs="Arial"/>
+                      <w:lang w:val="en-US"/>
+                    </w:rPr>
+                    <w:t>Hệ thống</w:t>
+                  </w:r>
+                </w:p>
+              </w:tc>
+              <w:tc>
+                <w:tcPr>
+                  <w:tcW w:w="1972" w:type="dxa"/>
+                </w:tcPr>
+                <w:p>
+                  <w:pPr>
+                    <w:spacing w:before="120" w:after="200" w:line="360" w:lineRule="auto"/>
+                    <w:rPr>
+                      <w:rFonts w:ascii="Arial" w:hAnsi="Arial" w:cs="Arial"/>
+                      <w:lang w:val="en-US"/>
+                    </w:rPr>
+                  </w:pPr>
+                  <w:r>
+                    <w:rPr>
+                      <w:rFonts w:ascii="Arial" w:hAnsi="Arial" w:cs="Arial"/>
+                      <w:lang w:val="en-US"/>
+                    </w:rPr>
+                    <w:t>Hiển thị danh sách các hóa đơn phù hợp với các trường thông tin mà nhân viên đã nhập</w:t>
                   </w:r>
                 </w:p>
               </w:tc>
@@ -3538,7 +4132,6 @@
                 <w:rFonts w:ascii="Arial" w:hAnsi="Arial" w:cs="Arial"/>
                 <w:lang w:val="en-US"/>
               </w:rPr>
-              <w:lastRenderedPageBreak/>
               <w:t>Mã Use case</w:t>
             </w:r>
           </w:p>
@@ -3622,6 +4215,7 @@
                 <w:rFonts w:ascii="Arial" w:hAnsi="Arial" w:cs="Arial"/>
                 <w:lang w:val="en-US"/>
               </w:rPr>
+              <w:lastRenderedPageBreak/>
               <w:t>Tác nhân</w:t>
             </w:r>
           </w:p>
@@ -4340,15 +4934,7 @@
                       <w:rFonts w:ascii="Arial" w:hAnsi="Arial" w:cs="Arial"/>
                       <w:lang w:val="en-US"/>
                     </w:rPr>
-                    <w:t xml:space="preserve">Thông báo không có hóa đơn phù hợp với bộ lọc </w:t>
-                  </w:r>
-                  <w:r>
-                    <w:rPr>
-                      <w:rFonts w:ascii="Arial" w:hAnsi="Arial" w:cs="Arial"/>
-                      <w:lang w:val="en-US"/>
-                    </w:rPr>
-                    <w:lastRenderedPageBreak/>
-                    <w:t>nhân viên đã chọn</w:t>
+                    <w:t>Thông báo không có hóa đơn phù hợp với bộ lọc nhân viên đã chọn</w:t>
                   </w:r>
                 </w:p>
               </w:tc>
@@ -7473,21 +8059,7 @@
                       <w:rFonts w:ascii="Arial" w:hAnsi="Arial" w:cs="Arial"/>
                       <w:lang w:val="en-US"/>
                     </w:rPr>
-                    <w:t>Chọn không xóa</w:t>
-                  </w:r>
-                  <w:r>
-                    <w:rPr>
-                      <w:rFonts w:ascii="Arial" w:hAnsi="Arial" w:cs="Arial"/>
-                      <w:lang w:val="en-US"/>
-                    </w:rPr>
-                    <w:t xml:space="preserve"> hóa </w:t>
-                  </w:r>
-                  <w:r>
-                    <w:rPr>
-                      <w:rFonts w:ascii="Arial" w:hAnsi="Arial" w:cs="Arial"/>
-                      <w:lang w:val="en-US"/>
-                    </w:rPr>
-                    <w:t>đơn</w:t>
+                    <w:t>Chọn không xóa hóa đơn</w:t>
                   </w:r>
                 </w:p>
               </w:tc>
@@ -7553,21 +8125,7 @@
                       <w:rFonts w:ascii="Arial" w:hAnsi="Arial" w:cs="Arial"/>
                       <w:lang w:val="en-US"/>
                     </w:rPr>
-                    <w:t xml:space="preserve">Quay trở lại giao diện quản lý </w:t>
-                  </w:r>
-                  <w:r>
-                    <w:rPr>
-                      <w:rFonts w:ascii="Arial" w:hAnsi="Arial" w:cs="Arial"/>
-                      <w:lang w:val="en-US"/>
-                    </w:rPr>
-                    <w:t xml:space="preserve">hóa </w:t>
-                  </w:r>
-                  <w:r>
-                    <w:rPr>
-                      <w:rFonts w:ascii="Arial" w:hAnsi="Arial" w:cs="Arial"/>
-                      <w:lang w:val="en-US"/>
-                    </w:rPr>
-                    <w:t>đơn.</w:t>
+                    <w:t>Quay trở lại giao diện quản lý hóa đơn.</w:t>
                   </w:r>
                 </w:p>
               </w:tc>
@@ -7627,7 +8185,1139 @@
                 <w:rFonts w:ascii="Arial" w:hAnsi="Arial" w:cs="Arial"/>
                 <w:lang w:val="en-US"/>
               </w:rPr>
-              <w:t xml:space="preserve">Hệ thống xóa thành công </w:t>
+              <w:t>Hệ thống xóa thành công hóa đơn.</w:t>
+            </w:r>
+          </w:p>
+        </w:tc>
+      </w:tr>
+    </w:tbl>
+    <w:p>
+      <w:pPr>
+        <w:spacing w:before="120" w:after="200" w:line="360" w:lineRule="auto"/>
+        <w:rPr>
+          <w:rFonts w:ascii="Arial" w:hAnsi="Arial" w:cs="Arial"/>
+        </w:rPr>
+      </w:pPr>
+    </w:p>
+    <w:p>
+      <w:pPr>
+        <w:rPr>
+          <w:rFonts w:ascii="Arial" w:hAnsi="Arial" w:cs="Arial"/>
+        </w:rPr>
+      </w:pPr>
+      <w:r>
+        <w:rPr>
+          <w:rFonts w:ascii="Arial" w:hAnsi="Arial" w:cs="Arial"/>
+        </w:rPr>
+        <w:br w:type="page"/>
+      </w:r>
+    </w:p>
+    <w:tbl>
+      <w:tblPr>
+        <w:tblStyle w:val="TableGrid"/>
+        <w:tblW w:w="0" w:type="auto"/>
+        <w:tblLook w:val="04A0" w:firstRow="1" w:lastRow="0" w:firstColumn="1" w:lastColumn="0" w:noHBand="0" w:noVBand="1"/>
+      </w:tblPr>
+      <w:tblGrid>
+        <w:gridCol w:w="1615"/>
+        <w:gridCol w:w="1260"/>
+        <w:gridCol w:w="1620"/>
+        <w:gridCol w:w="4521"/>
+      </w:tblGrid>
+      <w:tr>
+        <w:tc>
+          <w:tcPr>
+            <w:tcW w:w="1615" w:type="dxa"/>
+            <w:shd w:val="clear" w:color="auto" w:fill="E7E6E6" w:themeFill="background2"/>
+          </w:tcPr>
+          <w:p>
+            <w:pPr>
+              <w:spacing w:before="120" w:after="200" w:line="360" w:lineRule="auto"/>
+              <w:rPr>
+                <w:rFonts w:ascii="Arial" w:hAnsi="Arial" w:cs="Arial"/>
+                <w:lang w:val="en-US"/>
+              </w:rPr>
+            </w:pPr>
+            <w:r>
+              <w:rPr>
+                <w:rFonts w:ascii="Arial" w:hAnsi="Arial" w:cs="Arial"/>
+                <w:lang w:val="en-US"/>
+              </w:rPr>
+              <w:lastRenderedPageBreak/>
+              <w:t>Mã Use case</w:t>
+            </w:r>
+          </w:p>
+        </w:tc>
+        <w:tc>
+          <w:tcPr>
+            <w:tcW w:w="1260" w:type="dxa"/>
+            <w:shd w:val="clear" w:color="auto" w:fill="E7E6E6" w:themeFill="background2"/>
+          </w:tcPr>
+          <w:p>
+            <w:pPr>
+              <w:spacing w:before="120" w:after="200" w:line="360" w:lineRule="auto"/>
+              <w:rPr>
+                <w:rFonts w:ascii="Arial" w:hAnsi="Arial" w:cs="Arial"/>
+                <w:lang w:val="en-US"/>
+              </w:rPr>
+            </w:pPr>
+          </w:p>
+        </w:tc>
+        <w:tc>
+          <w:tcPr>
+            <w:tcW w:w="1620" w:type="dxa"/>
+            <w:shd w:val="clear" w:color="auto" w:fill="E7E6E6" w:themeFill="background2"/>
+          </w:tcPr>
+          <w:p>
+            <w:pPr>
+              <w:spacing w:before="120" w:after="200" w:line="360" w:lineRule="auto"/>
+              <w:rPr>
+                <w:rFonts w:ascii="Arial" w:hAnsi="Arial" w:cs="Arial"/>
+                <w:lang w:val="en-US"/>
+              </w:rPr>
+            </w:pPr>
+            <w:r>
+              <w:rPr>
+                <w:rFonts w:ascii="Arial" w:hAnsi="Arial" w:cs="Arial"/>
+                <w:lang w:val="en-US"/>
+              </w:rPr>
+              <w:t>Tên Use case</w:t>
+            </w:r>
+          </w:p>
+        </w:tc>
+        <w:tc>
+          <w:tcPr>
+            <w:tcW w:w="4521" w:type="dxa"/>
+            <w:shd w:val="clear" w:color="auto" w:fill="E7E6E6" w:themeFill="background2"/>
+          </w:tcPr>
+          <w:p>
+            <w:pPr>
+              <w:spacing w:before="120" w:after="200" w:line="360" w:lineRule="auto"/>
+              <w:rPr>
+                <w:rFonts w:ascii="Arial" w:hAnsi="Arial" w:cs="Arial"/>
+                <w:lang w:val="en-US"/>
+              </w:rPr>
+            </w:pPr>
+            <w:r>
+              <w:rPr>
+                <w:rFonts w:ascii="Arial" w:hAnsi="Arial" w:cs="Arial"/>
+                <w:lang w:val="en-US"/>
+              </w:rPr>
+              <w:t>Cập nhật trạng thái</w:t>
+            </w:r>
+            <w:r>
+              <w:rPr>
+                <w:rFonts w:ascii="Arial" w:hAnsi="Arial" w:cs="Arial"/>
+                <w:lang w:val="en-US"/>
+              </w:rPr>
+              <w:t xml:space="preserve"> hóa</w:t>
+            </w:r>
+            <w:r>
+              <w:rPr>
+                <w:rFonts w:ascii="Arial" w:hAnsi="Arial" w:cs="Arial"/>
+                <w:lang w:val="en-US"/>
+              </w:rPr>
+              <w:t xml:space="preserve"> đơn</w:t>
+            </w:r>
+          </w:p>
+        </w:tc>
+      </w:tr>
+      <w:tr>
+        <w:tc>
+          <w:tcPr>
+            <w:tcW w:w="2875" w:type="dxa"/>
+            <w:gridSpan w:val="2"/>
+          </w:tcPr>
+          <w:p>
+            <w:pPr>
+              <w:spacing w:before="120" w:after="200" w:line="360" w:lineRule="auto"/>
+              <w:rPr>
+                <w:rFonts w:ascii="Arial" w:hAnsi="Arial" w:cs="Arial"/>
+                <w:lang w:val="en-US"/>
+              </w:rPr>
+            </w:pPr>
+            <w:r>
+              <w:rPr>
+                <w:rFonts w:ascii="Arial" w:hAnsi="Arial" w:cs="Arial"/>
+                <w:lang w:val="en-US"/>
+              </w:rPr>
+              <w:t>Tác nhân</w:t>
+            </w:r>
+          </w:p>
+        </w:tc>
+        <w:tc>
+          <w:tcPr>
+            <w:tcW w:w="6141" w:type="dxa"/>
+            <w:gridSpan w:val="2"/>
+          </w:tcPr>
+          <w:p>
+            <w:pPr>
+              <w:spacing w:before="120" w:after="200" w:line="360" w:lineRule="auto"/>
+              <w:rPr>
+                <w:rFonts w:ascii="Arial" w:hAnsi="Arial" w:cs="Arial"/>
+                <w:lang w:val="en-US"/>
+              </w:rPr>
+            </w:pPr>
+            <w:r>
+              <w:rPr>
+                <w:rFonts w:ascii="Arial" w:hAnsi="Arial" w:cs="Arial"/>
+                <w:lang w:val="en-US"/>
+              </w:rPr>
+              <w:t>Nhân viên</w:t>
+            </w:r>
+          </w:p>
+        </w:tc>
+      </w:tr>
+      <w:tr>
+        <w:tc>
+          <w:tcPr>
+            <w:tcW w:w="2875" w:type="dxa"/>
+            <w:gridSpan w:val="2"/>
+            <w:shd w:val="clear" w:color="auto" w:fill="E7E6E6" w:themeFill="background2"/>
+          </w:tcPr>
+          <w:p>
+            <w:pPr>
+              <w:spacing w:before="120" w:after="200" w:line="360" w:lineRule="auto"/>
+              <w:rPr>
+                <w:rFonts w:ascii="Arial" w:hAnsi="Arial" w:cs="Arial"/>
+                <w:lang w:val="en-US"/>
+              </w:rPr>
+            </w:pPr>
+            <w:r>
+              <w:rPr>
+                <w:rFonts w:ascii="Arial" w:hAnsi="Arial" w:cs="Arial"/>
+                <w:lang w:val="en-US"/>
+              </w:rPr>
+              <w:t xml:space="preserve">Mục đích </w:t>
+            </w:r>
+            <w:r>
+              <w:rPr>
+                <w:rFonts w:ascii="Arial" w:hAnsi="Arial" w:cs="Arial"/>
+                <w:lang w:val="en-US"/>
+              </w:rPr>
+              <w:t>Use case</w:t>
+            </w:r>
+          </w:p>
+        </w:tc>
+        <w:tc>
+          <w:tcPr>
+            <w:tcW w:w="6141" w:type="dxa"/>
+            <w:gridSpan w:val="2"/>
+            <w:shd w:val="clear" w:color="auto" w:fill="E7E6E6" w:themeFill="background2"/>
+          </w:tcPr>
+          <w:p>
+            <w:pPr>
+              <w:spacing w:before="120" w:after="200" w:line="360" w:lineRule="auto"/>
+              <w:rPr>
+                <w:rFonts w:ascii="Arial" w:hAnsi="Arial" w:cs="Arial"/>
+                <w:lang w:val="en-US"/>
+              </w:rPr>
+            </w:pPr>
+            <w:r>
+              <w:rPr>
+                <w:rFonts w:ascii="Arial" w:hAnsi="Arial" w:cs="Arial"/>
+                <w:lang w:val="en-US"/>
+              </w:rPr>
+              <w:t xml:space="preserve">Cập nhật trạng thái </w:t>
+            </w:r>
+            <w:r>
+              <w:rPr>
+                <w:rFonts w:ascii="Arial" w:hAnsi="Arial" w:cs="Arial"/>
+                <w:lang w:val="en-US"/>
+              </w:rPr>
+              <w:t xml:space="preserve">hóa </w:t>
+            </w:r>
+            <w:r>
+              <w:rPr>
+                <w:rFonts w:ascii="Arial" w:hAnsi="Arial" w:cs="Arial"/>
+                <w:lang w:val="en-US"/>
+              </w:rPr>
+              <w:t>đơn</w:t>
+            </w:r>
+          </w:p>
+        </w:tc>
+      </w:tr>
+      <w:tr>
+        <w:tc>
+          <w:tcPr>
+            <w:tcW w:w="2875" w:type="dxa"/>
+            <w:gridSpan w:val="2"/>
+          </w:tcPr>
+          <w:p>
+            <w:pPr>
+              <w:spacing w:before="120" w:after="200" w:line="360" w:lineRule="auto"/>
+              <w:rPr>
+                <w:rFonts w:ascii="Arial" w:hAnsi="Arial" w:cs="Arial"/>
+                <w:lang w:val="en-US"/>
+              </w:rPr>
+            </w:pPr>
+            <w:r>
+              <w:rPr>
+                <w:rFonts w:ascii="Arial" w:hAnsi="Arial" w:cs="Arial"/>
+                <w:lang w:val="en-US"/>
+              </w:rPr>
+              <w:t>Sự kiện kích hoạt</w:t>
+            </w:r>
+          </w:p>
+        </w:tc>
+        <w:tc>
+          <w:tcPr>
+            <w:tcW w:w="6141" w:type="dxa"/>
+            <w:gridSpan w:val="2"/>
+          </w:tcPr>
+          <w:p>
+            <w:pPr>
+              <w:spacing w:before="120" w:after="200" w:line="360" w:lineRule="auto"/>
+              <w:rPr>
+                <w:rFonts w:ascii="Arial" w:hAnsi="Arial" w:cs="Arial"/>
+                <w:lang w:val="en-US"/>
+              </w:rPr>
+            </w:pPr>
+            <w:r>
+              <w:rPr>
+                <w:rFonts w:ascii="Arial" w:hAnsi="Arial" w:cs="Arial"/>
+                <w:lang w:val="en-US"/>
+              </w:rPr>
+              <w:t xml:space="preserve">Nhân viên chọn chức năng cập nhật trạng thái </w:t>
+            </w:r>
+            <w:r>
+              <w:rPr>
+                <w:rFonts w:ascii="Arial" w:hAnsi="Arial" w:cs="Arial"/>
+                <w:lang w:val="en-US"/>
+              </w:rPr>
+              <w:t xml:space="preserve">hóa </w:t>
+            </w:r>
+            <w:r>
+              <w:rPr>
+                <w:rFonts w:ascii="Arial" w:hAnsi="Arial" w:cs="Arial"/>
+                <w:lang w:val="en-US"/>
+              </w:rPr>
+              <w:t>đơn</w:t>
+            </w:r>
+          </w:p>
+        </w:tc>
+      </w:tr>
+      <w:tr>
+        <w:tc>
+          <w:tcPr>
+            <w:tcW w:w="2875" w:type="dxa"/>
+            <w:gridSpan w:val="2"/>
+            <w:shd w:val="clear" w:color="auto" w:fill="E7E6E6" w:themeFill="background2"/>
+          </w:tcPr>
+          <w:p>
+            <w:pPr>
+              <w:spacing w:before="120" w:after="200" w:line="360" w:lineRule="auto"/>
+              <w:rPr>
+                <w:rFonts w:ascii="Arial" w:hAnsi="Arial" w:cs="Arial"/>
+                <w:lang w:val="en-US"/>
+              </w:rPr>
+            </w:pPr>
+            <w:r>
+              <w:rPr>
+                <w:rFonts w:ascii="Arial" w:hAnsi="Arial" w:cs="Arial"/>
+                <w:lang w:val="en-US"/>
+              </w:rPr>
+              <w:t>Tiền điều kiện</w:t>
+            </w:r>
+          </w:p>
+        </w:tc>
+        <w:tc>
+          <w:tcPr>
+            <w:tcW w:w="6141" w:type="dxa"/>
+            <w:gridSpan w:val="2"/>
+            <w:shd w:val="clear" w:color="auto" w:fill="E7E6E6" w:themeFill="background2"/>
+          </w:tcPr>
+          <w:p>
+            <w:pPr>
+              <w:spacing w:before="120" w:after="200" w:line="360" w:lineRule="auto"/>
+              <w:rPr>
+                <w:rFonts w:ascii="Arial" w:hAnsi="Arial" w:cs="Arial"/>
+                <w:lang w:val="en-US"/>
+              </w:rPr>
+            </w:pPr>
+            <w:r>
+              <w:rPr>
+                <w:rFonts w:ascii="Arial" w:hAnsi="Arial" w:cs="Arial"/>
+                <w:lang w:val="en-US"/>
+              </w:rPr>
+              <w:t xml:space="preserve">Khách hàng chọn chức năng thanh toán </w:t>
+            </w:r>
+            <w:r>
+              <w:rPr>
+                <w:rFonts w:ascii="Arial" w:hAnsi="Arial" w:cs="Arial"/>
+                <w:lang w:val="en-US"/>
+              </w:rPr>
+              <w:t xml:space="preserve">hóa </w:t>
+            </w:r>
+            <w:r>
+              <w:rPr>
+                <w:rFonts w:ascii="Arial" w:hAnsi="Arial" w:cs="Arial"/>
+                <w:lang w:val="en-US"/>
+              </w:rPr>
+              <w:t>đơn</w:t>
+            </w:r>
+          </w:p>
+        </w:tc>
+      </w:tr>
+      <w:tr>
+        <w:tc>
+          <w:tcPr>
+            <w:tcW w:w="2875" w:type="dxa"/>
+            <w:gridSpan w:val="2"/>
+          </w:tcPr>
+          <w:p>
+            <w:pPr>
+              <w:spacing w:before="120" w:after="200" w:line="360" w:lineRule="auto"/>
+              <w:rPr>
+                <w:rFonts w:ascii="Arial" w:hAnsi="Arial" w:cs="Arial"/>
+              </w:rPr>
+            </w:pPr>
+            <w:r>
+              <w:rPr>
+                <w:rFonts w:ascii="Arial" w:hAnsi="Arial" w:cs="Arial"/>
+              </w:rPr>
+              <w:t>Luồng sự kiện chính (Thành công)</w:t>
+            </w:r>
+          </w:p>
+        </w:tc>
+        <w:tc>
+          <w:tcPr>
+            <w:tcW w:w="6141" w:type="dxa"/>
+            <w:gridSpan w:val="2"/>
+          </w:tcPr>
+          <w:tbl>
+            <w:tblPr>
+              <w:tblStyle w:val="TableGrid"/>
+              <w:tblW w:w="0" w:type="auto"/>
+              <w:tblLook w:val="04A0" w:firstRow="1" w:lastRow="0" w:firstColumn="1" w:lastColumn="0" w:noHBand="0" w:noVBand="1"/>
+            </w:tblPr>
+            <w:tblGrid>
+              <w:gridCol w:w="1971"/>
+              <w:gridCol w:w="1972"/>
+              <w:gridCol w:w="1972"/>
+            </w:tblGrid>
+            <w:tr>
+              <w:tc>
+                <w:tcPr>
+                  <w:tcW w:w="1971" w:type="dxa"/>
+                  <w:shd w:val="clear" w:color="auto" w:fill="DEEAF6" w:themeFill="accent5" w:themeFillTint="33"/>
+                </w:tcPr>
+                <w:p>
+                  <w:pPr>
+                    <w:spacing w:before="120" w:after="200" w:line="360" w:lineRule="auto"/>
+                    <w:rPr>
+                      <w:rFonts w:ascii="Arial" w:hAnsi="Arial" w:cs="Arial"/>
+                      <w:lang w:val="en-US"/>
+                    </w:rPr>
+                  </w:pPr>
+                  <w:r>
+                    <w:rPr>
+                      <w:rFonts w:ascii="Arial" w:hAnsi="Arial" w:cs="Arial"/>
+                      <w:lang w:val="en-US"/>
+                    </w:rPr>
+                    <w:t>STT</w:t>
+                  </w:r>
+                </w:p>
+              </w:tc>
+              <w:tc>
+                <w:tcPr>
+                  <w:tcW w:w="1972" w:type="dxa"/>
+                  <w:shd w:val="clear" w:color="auto" w:fill="DEEAF6" w:themeFill="accent5" w:themeFillTint="33"/>
+                </w:tcPr>
+                <w:p>
+                  <w:pPr>
+                    <w:spacing w:before="120" w:after="200" w:line="360" w:lineRule="auto"/>
+                    <w:rPr>
+                      <w:rFonts w:ascii="Arial" w:hAnsi="Arial" w:cs="Arial"/>
+                      <w:lang w:val="en-US"/>
+                    </w:rPr>
+                  </w:pPr>
+                  <w:r>
+                    <w:rPr>
+                      <w:rFonts w:ascii="Arial" w:hAnsi="Arial" w:cs="Arial"/>
+                      <w:lang w:val="en-US"/>
+                    </w:rPr>
+                    <w:t>Thực hiện bởi</w:t>
+                  </w:r>
+                </w:p>
+              </w:tc>
+              <w:tc>
+                <w:tcPr>
+                  <w:tcW w:w="1972" w:type="dxa"/>
+                  <w:shd w:val="clear" w:color="auto" w:fill="DEEAF6" w:themeFill="accent5" w:themeFillTint="33"/>
+                </w:tcPr>
+                <w:p>
+                  <w:pPr>
+                    <w:spacing w:before="120" w:after="200" w:line="360" w:lineRule="auto"/>
+                    <w:rPr>
+                      <w:rFonts w:ascii="Arial" w:hAnsi="Arial" w:cs="Arial"/>
+                      <w:lang w:val="en-US"/>
+                    </w:rPr>
+                  </w:pPr>
+                  <w:r>
+                    <w:rPr>
+                      <w:rFonts w:ascii="Arial" w:hAnsi="Arial" w:cs="Arial"/>
+                      <w:lang w:val="en-US"/>
+                    </w:rPr>
+                    <w:t>Hành động</w:t>
+                  </w:r>
+                </w:p>
+              </w:tc>
+            </w:tr>
+            <w:tr>
+              <w:tc>
+                <w:tcPr>
+                  <w:tcW w:w="1971" w:type="dxa"/>
+                </w:tcPr>
+                <w:p>
+                  <w:pPr>
+                    <w:spacing w:before="120" w:after="200" w:line="360" w:lineRule="auto"/>
+                    <w:rPr>
+                      <w:rFonts w:ascii="Arial" w:hAnsi="Arial" w:cs="Arial"/>
+                      <w:lang w:val="en-US"/>
+                    </w:rPr>
+                  </w:pPr>
+                  <w:r>
+                    <w:rPr>
+                      <w:rFonts w:ascii="Arial" w:hAnsi="Arial" w:cs="Arial"/>
+                      <w:lang w:val="en-US"/>
+                    </w:rPr>
+                    <w:t>1</w:t>
+                  </w:r>
+                </w:p>
+              </w:tc>
+              <w:tc>
+                <w:tcPr>
+                  <w:tcW w:w="1972" w:type="dxa"/>
+                </w:tcPr>
+                <w:p>
+                  <w:pPr>
+                    <w:spacing w:before="120" w:after="200" w:line="360" w:lineRule="auto"/>
+                    <w:rPr>
+                      <w:rFonts w:ascii="Arial" w:hAnsi="Arial" w:cs="Arial"/>
+                    </w:rPr>
+                  </w:pPr>
+                  <w:r>
+                    <w:rPr>
+                      <w:rFonts w:ascii="Arial" w:hAnsi="Arial" w:cs="Arial"/>
+                      <w:lang w:val="en-US"/>
+                    </w:rPr>
+                    <w:t>Nhân viên</w:t>
+                  </w:r>
+                </w:p>
+              </w:tc>
+              <w:tc>
+                <w:tcPr>
+                  <w:tcW w:w="1972" w:type="dxa"/>
+                </w:tcPr>
+                <w:p>
+                  <w:pPr>
+                    <w:spacing w:before="120" w:after="200" w:line="360" w:lineRule="auto"/>
+                    <w:rPr>
+                      <w:rFonts w:ascii="Arial" w:hAnsi="Arial" w:cs="Arial"/>
+                      <w:lang w:val="en-US"/>
+                    </w:rPr>
+                  </w:pPr>
+                  <w:r>
+                    <w:rPr>
+                      <w:rFonts w:ascii="Arial" w:hAnsi="Arial" w:cs="Arial"/>
+                      <w:lang w:val="en-US"/>
+                    </w:rPr>
+                    <w:t>Nhấn vào chức năng cập nhật trạng thái</w:t>
+                  </w:r>
+                  <w:r>
+                    <w:rPr>
+                      <w:rFonts w:ascii="Arial" w:hAnsi="Arial" w:cs="Arial"/>
+                      <w:lang w:val="en-US"/>
+                    </w:rPr>
+                    <w:t xml:space="preserve"> hóa</w:t>
+                  </w:r>
+                  <w:r>
+                    <w:rPr>
+                      <w:rFonts w:ascii="Arial" w:hAnsi="Arial" w:cs="Arial"/>
+                      <w:lang w:val="en-US"/>
+                    </w:rPr>
+                    <w:t xml:space="preserve"> đơn trên giao diện quản lý </w:t>
+                  </w:r>
+                  <w:r>
+                    <w:rPr>
+                      <w:rFonts w:ascii="Arial" w:hAnsi="Arial" w:cs="Arial"/>
+                      <w:lang w:val="en-US"/>
+                    </w:rPr>
+                    <w:t xml:space="preserve">hóa </w:t>
+                  </w:r>
+                  <w:r>
+                    <w:rPr>
+                      <w:rFonts w:ascii="Arial" w:hAnsi="Arial" w:cs="Arial"/>
+                      <w:lang w:val="en-US"/>
+                    </w:rPr>
+                    <w:t>đơn</w:t>
+                  </w:r>
+                </w:p>
+              </w:tc>
+            </w:tr>
+            <w:tr>
+              <w:tc>
+                <w:tcPr>
+                  <w:tcW w:w="1971" w:type="dxa"/>
+                </w:tcPr>
+                <w:p>
+                  <w:pPr>
+                    <w:spacing w:before="120" w:after="200" w:line="360" w:lineRule="auto"/>
+                    <w:rPr>
+                      <w:rFonts w:ascii="Arial" w:hAnsi="Arial" w:cs="Arial"/>
+                      <w:lang w:val="en-US"/>
+                    </w:rPr>
+                  </w:pPr>
+                  <w:r>
+                    <w:rPr>
+                      <w:rFonts w:ascii="Arial" w:hAnsi="Arial" w:cs="Arial"/>
+                      <w:lang w:val="en-US"/>
+                    </w:rPr>
+                    <w:t>2</w:t>
+                  </w:r>
+                </w:p>
+              </w:tc>
+              <w:tc>
+                <w:tcPr>
+                  <w:tcW w:w="1972" w:type="dxa"/>
+                </w:tcPr>
+                <w:p>
+                  <w:pPr>
+                    <w:spacing w:before="120" w:after="200" w:line="360" w:lineRule="auto"/>
+                    <w:rPr>
+                      <w:rFonts w:ascii="Arial" w:hAnsi="Arial" w:cs="Arial"/>
+                      <w:lang w:val="en-US"/>
+                    </w:rPr>
+                  </w:pPr>
+                  <w:r>
+                    <w:rPr>
+                      <w:rFonts w:ascii="Arial" w:hAnsi="Arial" w:cs="Arial"/>
+                      <w:lang w:val="en-US"/>
+                    </w:rPr>
+                    <w:t>Hệ thống</w:t>
+                  </w:r>
+                </w:p>
+              </w:tc>
+              <w:tc>
+                <w:tcPr>
+                  <w:tcW w:w="1972" w:type="dxa"/>
+                </w:tcPr>
+                <w:p>
+                  <w:pPr>
+                    <w:spacing w:before="120" w:after="200" w:line="360" w:lineRule="auto"/>
+                    <w:rPr>
+                      <w:rFonts w:ascii="Arial" w:hAnsi="Arial" w:cs="Arial"/>
+                      <w:lang w:val="en-US"/>
+                    </w:rPr>
+                  </w:pPr>
+                  <w:r>
+                    <w:rPr>
+                      <w:rFonts w:ascii="Arial" w:hAnsi="Arial" w:cs="Arial"/>
+                      <w:lang w:val="en-US"/>
+                    </w:rPr>
+                    <w:t xml:space="preserve">Thông báo để nhân viên xác nhận cập nhật trạng thái </w:t>
+                  </w:r>
+                  <w:r>
+                    <w:rPr>
+                      <w:rFonts w:ascii="Arial" w:hAnsi="Arial" w:cs="Arial"/>
+                      <w:lang w:val="en-US"/>
+                    </w:rPr>
+                    <w:t xml:space="preserve">hóa </w:t>
+                  </w:r>
+                  <w:r>
+                    <w:rPr>
+                      <w:rFonts w:ascii="Arial" w:hAnsi="Arial" w:cs="Arial"/>
+                      <w:lang w:val="en-US"/>
+                    </w:rPr>
+                    <w:t>đơn</w:t>
+                  </w:r>
+                </w:p>
+              </w:tc>
+            </w:tr>
+            <w:tr>
+              <w:tc>
+                <w:tcPr>
+                  <w:tcW w:w="1971" w:type="dxa"/>
+                </w:tcPr>
+                <w:p>
+                  <w:pPr>
+                    <w:spacing w:before="120" w:after="200" w:line="360" w:lineRule="auto"/>
+                    <w:rPr>
+                      <w:rFonts w:ascii="Arial" w:hAnsi="Arial" w:cs="Arial"/>
+                      <w:lang w:val="en-US"/>
+                    </w:rPr>
+                  </w:pPr>
+                  <w:r>
+                    <w:rPr>
+                      <w:rFonts w:ascii="Arial" w:hAnsi="Arial" w:cs="Arial"/>
+                      <w:lang w:val="en-US"/>
+                    </w:rPr>
+                    <w:t>3</w:t>
+                  </w:r>
+                </w:p>
+              </w:tc>
+              <w:tc>
+                <w:tcPr>
+                  <w:tcW w:w="1972" w:type="dxa"/>
+                </w:tcPr>
+                <w:p>
+                  <w:pPr>
+                    <w:spacing w:before="120" w:after="200" w:line="360" w:lineRule="auto"/>
+                    <w:rPr>
+                      <w:rFonts w:ascii="Arial" w:hAnsi="Arial" w:cs="Arial"/>
+                      <w:lang w:val="en-US"/>
+                    </w:rPr>
+                  </w:pPr>
+                  <w:r>
+                    <w:rPr>
+                      <w:rFonts w:ascii="Arial" w:hAnsi="Arial" w:cs="Arial"/>
+                      <w:lang w:val="en-US"/>
+                    </w:rPr>
+                    <w:t>Nhân viên</w:t>
+                  </w:r>
+                </w:p>
+              </w:tc>
+              <w:tc>
+                <w:tcPr>
+                  <w:tcW w:w="1972" w:type="dxa"/>
+                </w:tcPr>
+                <w:p>
+                  <w:pPr>
+                    <w:spacing w:before="120" w:after="200" w:line="360" w:lineRule="auto"/>
+                    <w:rPr>
+                      <w:rFonts w:ascii="Arial" w:hAnsi="Arial" w:cs="Arial"/>
+                      <w:lang w:val="en-US"/>
+                    </w:rPr>
+                  </w:pPr>
+                  <w:r>
+                    <w:rPr>
+                      <w:rFonts w:ascii="Arial" w:hAnsi="Arial" w:cs="Arial"/>
+                      <w:lang w:val="en-US"/>
+                    </w:rPr>
+                    <w:t xml:space="preserve">Chọn đồng ý cập nhật trạng thái </w:t>
+                  </w:r>
+                  <w:r>
+                    <w:rPr>
+                      <w:rFonts w:ascii="Arial" w:hAnsi="Arial" w:cs="Arial"/>
+                      <w:lang w:val="en-US"/>
+                    </w:rPr>
+                    <w:t>hóa đơn</w:t>
+                  </w:r>
+                </w:p>
+              </w:tc>
+            </w:tr>
+            <w:tr>
+              <w:tc>
+                <w:tcPr>
+                  <w:tcW w:w="1971" w:type="dxa"/>
+                </w:tcPr>
+                <w:p>
+                  <w:pPr>
+                    <w:spacing w:before="120" w:after="200" w:line="360" w:lineRule="auto"/>
+                    <w:rPr>
+                      <w:rFonts w:ascii="Arial" w:hAnsi="Arial" w:cs="Arial"/>
+                      <w:lang w:val="en-US"/>
+                    </w:rPr>
+                  </w:pPr>
+                  <w:r>
+                    <w:rPr>
+                      <w:rFonts w:ascii="Arial" w:hAnsi="Arial" w:cs="Arial"/>
+                      <w:lang w:val="en-US"/>
+                    </w:rPr>
+                    <w:t>4</w:t>
+                  </w:r>
+                </w:p>
+              </w:tc>
+              <w:tc>
+                <w:tcPr>
+                  <w:tcW w:w="1972" w:type="dxa"/>
+                </w:tcPr>
+                <w:p>
+                  <w:pPr>
+                    <w:spacing w:before="120" w:after="200" w:line="360" w:lineRule="auto"/>
+                    <w:rPr>
+                      <w:rFonts w:ascii="Arial" w:hAnsi="Arial" w:cs="Arial"/>
+                      <w:lang w:val="en-US"/>
+                    </w:rPr>
+                  </w:pPr>
+                  <w:r>
+                    <w:rPr>
+                      <w:rFonts w:ascii="Arial" w:hAnsi="Arial" w:cs="Arial"/>
+                      <w:lang w:val="en-US"/>
+                    </w:rPr>
+                    <w:t>Hệ thống</w:t>
+                  </w:r>
+                </w:p>
+              </w:tc>
+              <w:tc>
+                <w:tcPr>
+                  <w:tcW w:w="1972" w:type="dxa"/>
+                </w:tcPr>
+                <w:p>
+                  <w:pPr>
+                    <w:spacing w:before="120" w:after="200" w:line="360" w:lineRule="auto"/>
+                    <w:rPr>
+                      <w:rFonts w:ascii="Arial" w:hAnsi="Arial" w:cs="Arial"/>
+                      <w:lang w:val="en-US"/>
+                    </w:rPr>
+                  </w:pPr>
+                  <w:r>
+                    <w:rPr>
+                      <w:rFonts w:ascii="Arial" w:hAnsi="Arial" w:cs="Arial"/>
+                      <w:lang w:val="en-US"/>
+                    </w:rPr>
+                    <w:t xml:space="preserve">Hệ thống thông báo cập nhật trạng thái đơn hàng thành công và quay trở lại giao diện quản lý </w:t>
+                  </w:r>
+                  <w:r>
+                    <w:rPr>
+                      <w:rFonts w:ascii="Arial" w:hAnsi="Arial" w:cs="Arial"/>
+                      <w:lang w:val="en-US"/>
+                    </w:rPr>
+                    <w:t xml:space="preserve">hóa </w:t>
+                  </w:r>
+                  <w:r>
+                    <w:rPr>
+                      <w:rFonts w:ascii="Arial" w:hAnsi="Arial" w:cs="Arial"/>
+                      <w:lang w:val="en-US"/>
+                    </w:rPr>
+                    <w:t>đơn.</w:t>
+                  </w:r>
+                </w:p>
+              </w:tc>
+            </w:tr>
+          </w:tbl>
+          <w:p>
+            <w:pPr>
+              <w:spacing w:before="120" w:after="200" w:line="360" w:lineRule="auto"/>
+              <w:rPr>
+                <w:rFonts w:ascii="Arial" w:hAnsi="Arial" w:cs="Arial"/>
+              </w:rPr>
+            </w:pPr>
+          </w:p>
+        </w:tc>
+      </w:tr>
+      <w:tr>
+        <w:tc>
+          <w:tcPr>
+            <w:tcW w:w="2875" w:type="dxa"/>
+            <w:gridSpan w:val="2"/>
+          </w:tcPr>
+          <w:p>
+            <w:pPr>
+              <w:spacing w:before="120" w:after="200" w:line="360" w:lineRule="auto"/>
+              <w:rPr>
+                <w:rFonts w:ascii="Arial" w:hAnsi="Arial" w:cs="Arial"/>
+                <w:lang w:val="en-US"/>
+              </w:rPr>
+            </w:pPr>
+            <w:r>
+              <w:rPr>
+                <w:rFonts w:ascii="Arial" w:hAnsi="Arial" w:cs="Arial"/>
+                <w:lang w:val="en-US"/>
+              </w:rPr>
+              <w:lastRenderedPageBreak/>
+              <w:t>Luồng sự kiện thay thế</w:t>
+            </w:r>
+          </w:p>
+        </w:tc>
+        <w:tc>
+          <w:tcPr>
+            <w:tcW w:w="6141" w:type="dxa"/>
+            <w:gridSpan w:val="2"/>
+          </w:tcPr>
+          <w:tbl>
+            <w:tblPr>
+              <w:tblStyle w:val="TableGrid"/>
+              <w:tblW w:w="0" w:type="auto"/>
+              <w:tblLook w:val="04A0" w:firstRow="1" w:lastRow="0" w:firstColumn="1" w:lastColumn="0" w:noHBand="0" w:noVBand="1"/>
+            </w:tblPr>
+            <w:tblGrid>
+              <w:gridCol w:w="1971"/>
+              <w:gridCol w:w="1972"/>
+              <w:gridCol w:w="1972"/>
+            </w:tblGrid>
+            <w:tr>
+              <w:tc>
+                <w:tcPr>
+                  <w:tcW w:w="1971" w:type="dxa"/>
+                  <w:shd w:val="clear" w:color="auto" w:fill="DEEAF6" w:themeFill="accent5" w:themeFillTint="33"/>
+                </w:tcPr>
+                <w:p>
+                  <w:pPr>
+                    <w:spacing w:before="120" w:after="200" w:line="360" w:lineRule="auto"/>
+                    <w:rPr>
+                      <w:rFonts w:ascii="Arial" w:hAnsi="Arial" w:cs="Arial"/>
+                      <w:lang w:val="en-US"/>
+                    </w:rPr>
+                  </w:pPr>
+                  <w:r>
+                    <w:rPr>
+                      <w:rFonts w:ascii="Arial" w:hAnsi="Arial" w:cs="Arial"/>
+                      <w:lang w:val="en-US"/>
+                    </w:rPr>
+                    <w:t>STT</w:t>
+                  </w:r>
+                </w:p>
+              </w:tc>
+              <w:tc>
+                <w:tcPr>
+                  <w:tcW w:w="1972" w:type="dxa"/>
+                  <w:shd w:val="clear" w:color="auto" w:fill="DEEAF6" w:themeFill="accent5" w:themeFillTint="33"/>
+                </w:tcPr>
+                <w:p>
+                  <w:pPr>
+                    <w:spacing w:before="120" w:after="200" w:line="360" w:lineRule="auto"/>
+                    <w:rPr>
+                      <w:rFonts w:ascii="Arial" w:hAnsi="Arial" w:cs="Arial"/>
+                      <w:lang w:val="en-US"/>
+                    </w:rPr>
+                  </w:pPr>
+                  <w:r>
+                    <w:rPr>
+                      <w:rFonts w:ascii="Arial" w:hAnsi="Arial" w:cs="Arial"/>
+                      <w:lang w:val="en-US"/>
+                    </w:rPr>
+                    <w:t>Thực hiện bởi</w:t>
+                  </w:r>
+                </w:p>
+              </w:tc>
+              <w:tc>
+                <w:tcPr>
+                  <w:tcW w:w="1972" w:type="dxa"/>
+                  <w:shd w:val="clear" w:color="auto" w:fill="DEEAF6" w:themeFill="accent5" w:themeFillTint="33"/>
+                </w:tcPr>
+                <w:p>
+                  <w:pPr>
+                    <w:spacing w:before="120" w:after="200" w:line="360" w:lineRule="auto"/>
+                    <w:rPr>
+                      <w:rFonts w:ascii="Arial" w:hAnsi="Arial" w:cs="Arial"/>
+                      <w:lang w:val="en-US"/>
+                    </w:rPr>
+                  </w:pPr>
+                  <w:r>
+                    <w:rPr>
+                      <w:rFonts w:ascii="Arial" w:hAnsi="Arial" w:cs="Arial"/>
+                      <w:lang w:val="en-US"/>
+                    </w:rPr>
+                    <w:t>Hành động</w:t>
+                  </w:r>
+                </w:p>
+              </w:tc>
+            </w:tr>
+            <w:tr>
+              <w:tc>
+                <w:tcPr>
+                  <w:tcW w:w="1971" w:type="dxa"/>
+                </w:tcPr>
+                <w:p>
+                  <w:pPr>
+                    <w:spacing w:before="120" w:after="200" w:line="360" w:lineRule="auto"/>
+                    <w:rPr>
+                      <w:rFonts w:ascii="Arial" w:hAnsi="Arial" w:cs="Arial"/>
+                      <w:lang w:val="en-US"/>
+                    </w:rPr>
+                  </w:pPr>
+                  <w:r>
+                    <w:rPr>
+                      <w:rFonts w:ascii="Arial" w:hAnsi="Arial" w:cs="Arial"/>
+                      <w:lang w:val="en-US"/>
+                    </w:rPr>
+                    <w:t>3a</w:t>
+                  </w:r>
+                </w:p>
+              </w:tc>
+              <w:tc>
+                <w:tcPr>
+                  <w:tcW w:w="1972" w:type="dxa"/>
+                </w:tcPr>
+                <w:p>
+                  <w:pPr>
+                    <w:spacing w:before="120" w:after="200" w:line="360" w:lineRule="auto"/>
+                    <w:rPr>
+                      <w:rFonts w:ascii="Arial" w:hAnsi="Arial" w:cs="Arial"/>
+                      <w:lang w:val="en-US"/>
+                    </w:rPr>
+                  </w:pPr>
+                  <w:r>
+                    <w:rPr>
+                      <w:rFonts w:ascii="Arial" w:hAnsi="Arial" w:cs="Arial"/>
+                      <w:lang w:val="en-US"/>
+                    </w:rPr>
+                    <w:t>Nhân viên</w:t>
+                  </w:r>
+                </w:p>
+              </w:tc>
+              <w:tc>
+                <w:tcPr>
+                  <w:tcW w:w="1972" w:type="dxa"/>
+                </w:tcPr>
+                <w:p>
+                  <w:pPr>
+                    <w:spacing w:before="120" w:after="200" w:line="360" w:lineRule="auto"/>
+                    <w:rPr>
+                      <w:rFonts w:ascii="Arial" w:hAnsi="Arial" w:cs="Arial"/>
+                      <w:lang w:val="en-US"/>
+                    </w:rPr>
+                  </w:pPr>
+                  <w:r>
+                    <w:rPr>
+                      <w:rFonts w:ascii="Arial" w:hAnsi="Arial" w:cs="Arial"/>
+                      <w:lang w:val="en-US"/>
+                    </w:rPr>
+                    <w:t xml:space="preserve">Chọn không cập nhật trạng thái </w:t>
+                  </w:r>
+                  <w:r>
+                    <w:rPr>
+                      <w:rFonts w:ascii="Arial" w:hAnsi="Arial" w:cs="Arial"/>
+                      <w:lang w:val="en-US"/>
+                    </w:rPr>
+                    <w:t xml:space="preserve">hóa </w:t>
+                  </w:r>
+                  <w:r>
+                    <w:rPr>
+                      <w:rFonts w:ascii="Arial" w:hAnsi="Arial" w:cs="Arial"/>
+                      <w:lang w:val="en-US"/>
+                    </w:rPr>
+                    <w:t>đơn</w:t>
+                  </w:r>
+                </w:p>
+              </w:tc>
+            </w:tr>
+            <w:tr>
+              <w:tc>
+                <w:tcPr>
+                  <w:tcW w:w="1971" w:type="dxa"/>
+                </w:tcPr>
+                <w:p>
+                  <w:pPr>
+                    <w:spacing w:before="120" w:after="200" w:line="360" w:lineRule="auto"/>
+                    <w:rPr>
+                      <w:rFonts w:ascii="Arial" w:hAnsi="Arial" w:cs="Arial"/>
+                      <w:lang w:val="en-US"/>
+                    </w:rPr>
+                  </w:pPr>
+                  <w:r>
+                    <w:rPr>
+                      <w:rFonts w:ascii="Arial" w:hAnsi="Arial" w:cs="Arial"/>
+                      <w:lang w:val="en-US"/>
+                    </w:rPr>
+                    <w:t>4a</w:t>
+                  </w:r>
+                </w:p>
+              </w:tc>
+              <w:tc>
+                <w:tcPr>
+                  <w:tcW w:w="1972" w:type="dxa"/>
+                </w:tcPr>
+                <w:p>
+                  <w:pPr>
+                    <w:spacing w:before="120" w:after="200" w:line="360" w:lineRule="auto"/>
+                    <w:rPr>
+                      <w:rFonts w:ascii="Arial" w:hAnsi="Arial" w:cs="Arial"/>
+                      <w:lang w:val="en-US"/>
+                    </w:rPr>
+                  </w:pPr>
+                  <w:r>
+                    <w:rPr>
+                      <w:rFonts w:ascii="Arial" w:hAnsi="Arial" w:cs="Arial"/>
+                      <w:lang w:val="en-US"/>
+                    </w:rPr>
+                    <w:t>Hệ thống</w:t>
+                  </w:r>
+                </w:p>
+              </w:tc>
+              <w:tc>
+                <w:tcPr>
+                  <w:tcW w:w="1972" w:type="dxa"/>
+                </w:tcPr>
+                <w:p>
+                  <w:pPr>
+                    <w:spacing w:before="120" w:after="200" w:line="360" w:lineRule="auto"/>
+                    <w:rPr>
+                      <w:rFonts w:ascii="Arial" w:hAnsi="Arial" w:cs="Arial"/>
+                      <w:lang w:val="en-US"/>
+                    </w:rPr>
+                  </w:pPr>
+                  <w:r>
+                    <w:rPr>
+                      <w:rFonts w:ascii="Arial" w:hAnsi="Arial" w:cs="Arial"/>
+                      <w:lang w:val="en-US"/>
+                    </w:rPr>
+                    <w:t xml:space="preserve">Quay trở lại giao diện quản lý </w:t>
+                  </w:r>
+                  <w:r>
+                    <w:rPr>
+                      <w:rFonts w:ascii="Arial" w:hAnsi="Arial" w:cs="Arial"/>
+                      <w:lang w:val="en-US"/>
+                    </w:rPr>
+                    <w:t xml:space="preserve">hóa </w:t>
+                  </w:r>
+                  <w:r>
+                    <w:rPr>
+                      <w:rFonts w:ascii="Arial" w:hAnsi="Arial" w:cs="Arial"/>
+                      <w:lang w:val="en-US"/>
+                    </w:rPr>
+                    <w:t>đơn.</w:t>
+                  </w:r>
+                </w:p>
+              </w:tc>
+            </w:tr>
+          </w:tbl>
+          <w:p>
+            <w:pPr>
+              <w:spacing w:before="120" w:after="200" w:line="360" w:lineRule="auto"/>
+              <w:rPr>
+                <w:rFonts w:ascii="Arial" w:hAnsi="Arial" w:cs="Arial"/>
+              </w:rPr>
+            </w:pPr>
+          </w:p>
+        </w:tc>
+      </w:tr>
+      <w:tr>
+        <w:tc>
+          <w:tcPr>
+            <w:tcW w:w="2875" w:type="dxa"/>
+            <w:gridSpan w:val="2"/>
+            <w:shd w:val="clear" w:color="auto" w:fill="E7E6E6" w:themeFill="background2"/>
+          </w:tcPr>
+          <w:p>
+            <w:pPr>
+              <w:spacing w:before="120" w:after="200" w:line="360" w:lineRule="auto"/>
+              <w:rPr>
+                <w:rFonts w:ascii="Arial" w:hAnsi="Arial" w:cs="Arial"/>
+                <w:lang w:val="en-US"/>
+              </w:rPr>
+            </w:pPr>
+            <w:r>
+              <w:rPr>
+                <w:rFonts w:ascii="Arial" w:hAnsi="Arial" w:cs="Arial"/>
+                <w:lang w:val="en-US"/>
+              </w:rPr>
+              <w:t>Hậu điều kiện</w:t>
+            </w:r>
+          </w:p>
+        </w:tc>
+        <w:tc>
+          <w:tcPr>
+            <w:tcW w:w="6141" w:type="dxa"/>
+            <w:gridSpan w:val="2"/>
+            <w:shd w:val="clear" w:color="auto" w:fill="E7E6E6" w:themeFill="background2"/>
+          </w:tcPr>
+          <w:p>
+            <w:pPr>
+              <w:spacing w:before="120" w:after="200" w:line="360" w:lineRule="auto"/>
+              <w:rPr>
+                <w:rFonts w:ascii="Arial" w:hAnsi="Arial" w:cs="Arial"/>
+                <w:lang w:val="en-US"/>
+              </w:rPr>
+            </w:pPr>
+            <w:r>
+              <w:rPr>
+                <w:rFonts w:ascii="Arial" w:hAnsi="Arial" w:cs="Arial"/>
+                <w:lang w:val="en-US"/>
+              </w:rPr>
+              <w:t xml:space="preserve">Hệ thống cập nhật thành công trạng thái </w:t>
             </w:r>
             <w:r>
               <w:rPr>

</xml_diff>